<commit_message>
PL SQL Implementation Completed
</commit_message>
<xml_diff>
--- a/Case Study Mohamed AlGhaly.docx
+++ b/Case Study Mohamed AlGhaly.docx
@@ -751,6 +751,7 @@
         </w:rPr>
         <w:t xml:space="preserve">The code for creating the database schema is in a file named </w:t>
       </w:r>
+      <w:proofErr w:type="spellStart"/>
       <w:r>
         <w:rPr>
           <w:b/>
@@ -760,6 +761,7 @@
         </w:rPr>
         <w:t>Schema.SQL</w:t>
       </w:r>
+      <w:proofErr w:type="spellEnd"/>
       <w:r>
         <w:rPr>
           <w:sz w:val="28"/>
@@ -863,8 +865,19 @@
           <w:sz w:val="28"/>
           <w:szCs w:val="28"/>
         </w:rPr>
-        <w:t xml:space="preserve"> Populate.SQL</w:t>
-      </w:r>
+        <w:t xml:space="preserve"> </w:t>
+      </w:r>
+      <w:proofErr w:type="spellStart"/>
+      <w:r>
+        <w:rPr>
+          <w:b/>
+          <w:bCs/>
+          <w:sz w:val="28"/>
+          <w:szCs w:val="28"/>
+        </w:rPr>
+        <w:t>Populate.SQL</w:t>
+      </w:r>
+      <w:proofErr w:type="spellEnd"/>
       <w:r>
         <w:rPr>
           <w:sz w:val="28"/>
@@ -911,6 +924,7 @@
         </w:rPr>
         <w:t xml:space="preserve">The </w:t>
       </w:r>
+      <w:proofErr w:type="gramStart"/>
       <w:r>
         <w:rPr>
           <w:sz w:val="28"/>
@@ -923,7 +937,15 @@
           <w:sz w:val="28"/>
           <w:szCs w:val="28"/>
         </w:rPr>
-        <w:t xml:space="preserve">tudents table has </w:t>
+        <w:t>tudents</w:t>
+      </w:r>
+      <w:proofErr w:type="gramEnd"/>
+      <w:r>
+        <w:rPr>
+          <w:sz w:val="28"/>
+          <w:szCs w:val="28"/>
+        </w:rPr>
+        <w:t xml:space="preserve"> table has </w:t>
       </w:r>
       <w:r>
         <w:rPr>
@@ -1266,7 +1288,7 @@
           <w:sz w:val="28"/>
           <w:szCs w:val="28"/>
         </w:rPr>
-        <w:t>211546</w:t>
+        <w:t>190327</w:t>
       </w:r>
       <w:r>
         <w:rPr>

</xml_diff>